<commit_message>
Add list od literature and work a little wirh Kursovaya
</commit_message>
<xml_diff>
--- a/Курсовая19.docx
+++ b/Курсовая19.docx
@@ -1,6 +1,6 @@
 
 <file path=word/document.xml><?xml version="1.0" encoding="utf-8"?>
-<w:document xmlns:wpc="http://schemas.microsoft.com/office/word/2010/wordprocessingCanvas" xmlns:cx="http://schemas.microsoft.com/office/drawing/2014/chartex" xmlns:cx1="http://schemas.microsoft.com/office/drawing/2015/9/8/chartex" xmlns:mc="http://schemas.openxmlformats.org/markup-compatibility/2006" xmlns:o="urn:schemas-microsoft-com:office:office" xmlns:r="http://schemas.openxmlformats.org/officeDocument/2006/relationships" xmlns:m="http://schemas.openxmlformats.org/officeDocument/2006/math" xmlns:v="urn:schemas-microsoft-com:vml" xmlns:wp14="http://schemas.microsoft.com/office/word/2010/wordprocessingDrawing" xmlns:wp="http://schemas.openxmlformats.org/drawingml/2006/wordprocessingDrawing" xmlns:w10="urn:schemas-microsoft-com:office:word" xmlns:w="http://schemas.openxmlformats.org/wordprocessingml/2006/main" xmlns:w14="http://schemas.microsoft.com/office/word/2010/wordml" xmlns:w15="http://schemas.microsoft.com/office/word/2012/wordml" xmlns:w16se="http://schemas.microsoft.com/office/word/2015/wordml/symex" xmlns:wpg="http://schemas.microsoft.com/office/word/2010/wordprocessingGroup" xmlns:wpi="http://schemas.microsoft.com/office/word/2010/wordprocessingInk" xmlns:wne="http://schemas.microsoft.com/office/word/2006/wordml" xmlns:wps="http://schemas.microsoft.com/office/word/2010/wordprocessingShape" mc:Ignorable="w14 w15 w16se wp14">
+<w:document xmlns:wpc="http://schemas.microsoft.com/office/word/2010/wordprocessingCanvas" xmlns:cx="http://schemas.microsoft.com/office/drawing/2014/chartex" xmlns:cx1="http://schemas.microsoft.com/office/drawing/2015/9/8/chartex" xmlns:cx2="http://schemas.microsoft.com/office/drawing/2015/10/21/chartex" xmlns:cx3="http://schemas.microsoft.com/office/drawing/2016/5/9/chartex" xmlns:cx4="http://schemas.microsoft.com/office/drawing/2016/5/10/chartex" xmlns:cx5="http://schemas.microsoft.com/office/drawing/2016/5/11/chartex" xmlns:cx6="http://schemas.microsoft.com/office/drawing/2016/5/12/chartex" xmlns:cx7="http://schemas.microsoft.com/office/drawing/2016/5/13/chartex" xmlns:cx8="http://schemas.microsoft.com/office/drawing/2016/5/14/chartex" xmlns:mc="http://schemas.openxmlformats.org/markup-compatibility/2006" xmlns:aink="http://schemas.microsoft.com/office/drawing/2016/ink" xmlns:am3d="http://schemas.microsoft.com/office/drawing/2017/model3d" xmlns:o="urn:schemas-microsoft-com:office:office" xmlns:r="http://schemas.openxmlformats.org/officeDocument/2006/relationships" xmlns:m="http://schemas.openxmlformats.org/officeDocument/2006/math" xmlns:v="urn:schemas-microsoft-com:vml" xmlns:wp14="http://schemas.microsoft.com/office/word/2010/wordprocessingDrawing" xmlns:wp="http://schemas.openxmlformats.org/drawingml/2006/wordprocessingDrawing" xmlns:w10="urn:schemas-microsoft-com:office:word" xmlns:w="http://schemas.openxmlformats.org/wordprocessingml/2006/main" xmlns:w14="http://schemas.microsoft.com/office/word/2010/wordml" xmlns:w15="http://schemas.microsoft.com/office/word/2012/wordml" xmlns:w16cid="http://schemas.microsoft.com/office/word/2016/wordml/cid" xmlns:w16se="http://schemas.microsoft.com/office/word/2015/wordml/symex" xmlns:wpg="http://schemas.microsoft.com/office/word/2010/wordprocessingGroup" xmlns:wpi="http://schemas.microsoft.com/office/word/2010/wordprocessingInk" xmlns:wne="http://schemas.microsoft.com/office/word/2006/wordml" xmlns:wps="http://schemas.microsoft.com/office/word/2010/wordprocessingShape" mc:Ignorable="w14 w15 w16se w16cid wp14">
   <w:body>
     <w:p>
       <w:pPr>
@@ -80,8 +80,13 @@
       <w:pPr>
         <w:jc w:val="right"/>
       </w:pPr>
-      <w:r>
-        <w:t>Саканов Дамир Муратович</w:t>
+      <w:proofErr w:type="spellStart"/>
+      <w:r>
+        <w:t>Саканов</w:t>
+      </w:r>
+      <w:proofErr w:type="spellEnd"/>
+      <w:r>
+        <w:t xml:space="preserve"> Дамир Муратович</w:t>
       </w:r>
     </w:p>
     <w:p>
@@ -139,7 +144,21 @@
         <w:rPr>
           <w:shd w:val="clear" w:color="auto" w:fill="FFFFFF"/>
         </w:rPr>
-        <w:t>Работа к защите допущена _______________ // Саканов Дамир Муратович</w:t>
+        <w:t xml:space="preserve">Работа к защите допущена _______________ // </w:t>
+      </w:r>
+      <w:proofErr w:type="spellStart"/>
+      <w:r>
+        <w:rPr>
+          <w:shd w:val="clear" w:color="auto" w:fill="FFFFFF"/>
+        </w:rPr>
+        <w:t>Саканов</w:t>
+      </w:r>
+      <w:proofErr w:type="spellEnd"/>
+      <w:r>
+        <w:rPr>
+          <w:shd w:val="clear" w:color="auto" w:fill="FFFFFF"/>
+        </w:rPr>
+        <w:t xml:space="preserve"> Дамир Муратович</w:t>
       </w:r>
     </w:p>
     <w:p>
@@ -153,10 +172,6 @@
     </w:p>
     <w:p>
       <w:pPr>
-        <w:pStyle w:val="11"/>
-        <w:tabs>
-          <w:tab w:val="right" w:leader="dot" w:pos="9345"/>
-        </w:tabs>
         <w:rPr>
           <w:noProof/>
         </w:rPr>
@@ -171,63 +186,299 @@
       <w:r>
         <w:fldChar w:fldCharType="separate"/>
       </w:r>
-      <w:hyperlink w:anchor="_Toc5571809" w:history="1">
-        <w:r>
-          <w:rPr>
-            <w:rStyle w:val="ae"/>
-            <w:noProof/>
-          </w:rPr>
-          <w:t>Введение</w:t>
-        </w:r>
-        <w:r>
-          <w:rPr>
-            <w:noProof/>
-            <w:webHidden/>
-          </w:rPr>
-          <w:tab/>
-        </w:r>
-        <w:r>
-          <w:rPr>
-            <w:noProof/>
-            <w:webHidden/>
-          </w:rPr>
-          <w:fldChar w:fldCharType="begin"/>
-        </w:r>
-        <w:r>
-          <w:rPr>
-            <w:noProof/>
-            <w:webHidden/>
-          </w:rPr>
-          <w:instrText xml:space="preserve"> PAGEREF _Toc5571809 \h </w:instrText>
-        </w:r>
-        <w:r>
-          <w:rPr>
-            <w:noProof/>
-            <w:webHidden/>
-          </w:rPr>
-        </w:r>
-        <w:r>
-          <w:rPr>
-            <w:noProof/>
-            <w:webHidden/>
-          </w:rPr>
-          <w:fldChar w:fldCharType="separate"/>
-        </w:r>
-        <w:r>
-          <w:rPr>
-            <w:noProof/>
-            <w:webHidden/>
-          </w:rPr>
-          <w:t>3</w:t>
-        </w:r>
-        <w:r>
-          <w:rPr>
-            <w:noProof/>
-            <w:webHidden/>
-          </w:rPr>
-          <w:fldChar w:fldCharType="end"/>
-        </w:r>
-      </w:hyperlink>
+    </w:p>
+    <w:sdt>
+      <w:sdtPr>
+        <w:id w:val="-869151614"/>
+        <w:docPartObj>
+          <w:docPartGallery w:val="Table of Contents"/>
+          <w:docPartUnique/>
+        </w:docPartObj>
+      </w:sdtPr>
+      <w:sdtEndPr>
+        <w:rPr>
+          <w:rFonts w:ascii="Times New Roman" w:eastAsiaTheme="minorHAnsi" w:hAnsi="Times New Roman" w:cstheme="minorBidi"/>
+          <w:b/>
+          <w:bCs/>
+          <w:color w:val="auto"/>
+          <w:sz w:val="28"/>
+          <w:szCs w:val="22"/>
+          <w:lang w:eastAsia="en-US"/>
+        </w:rPr>
+      </w:sdtEndPr>
+      <w:sdtContent>
+        <w:p>
+          <w:pPr>
+            <w:pStyle w:val="af2"/>
+            <w:rPr>
+              <w:color w:val="auto"/>
+            </w:rPr>
+          </w:pPr>
+          <w:r>
+            <w:rPr>
+              <w:color w:val="auto"/>
+            </w:rPr>
+            <w:t>Оглавление</w:t>
+          </w:r>
+        </w:p>
+        <w:p>
+          <w:pPr>
+            <w:rPr>
+              <w:lang w:eastAsia="ru-RU"/>
+            </w:rPr>
+          </w:pPr>
+        </w:p>
+        <w:p>
+          <w:pPr>
+            <w:pStyle w:val="11"/>
+            <w:tabs>
+              <w:tab w:val="right" w:leader="dot" w:pos="9345"/>
+            </w:tabs>
+            <w:rPr>
+              <w:rFonts w:asciiTheme="minorHAnsi" w:eastAsiaTheme="minorEastAsia" w:hAnsiTheme="minorHAnsi"/>
+              <w:noProof/>
+              <w:sz w:val="22"/>
+              <w:lang w:eastAsia="ru-RU"/>
+            </w:rPr>
+          </w:pPr>
+          <w:r>
+            <w:fldChar w:fldCharType="begin"/>
+          </w:r>
+          <w:r>
+            <w:instrText xml:space="preserve"> TOC \o "1-3" \h \z \u </w:instrText>
+          </w:r>
+          <w:r>
+            <w:fldChar w:fldCharType="separate"/>
+          </w:r>
+          <w:hyperlink w:anchor="_Toc6348197" w:history="1">
+            <w:r>
+              <w:rPr>
+                <w:rStyle w:val="ae"/>
+                <w:noProof/>
+              </w:rPr>
+              <w:t>Введение</w:t>
+            </w:r>
+            <w:r>
+              <w:rPr>
+                <w:noProof/>
+                <w:webHidden/>
+              </w:rPr>
+              <w:tab/>
+            </w:r>
+            <w:r>
+              <w:rPr>
+                <w:noProof/>
+                <w:webHidden/>
+              </w:rPr>
+              <w:fldChar w:fldCharType="begin"/>
+            </w:r>
+            <w:r>
+              <w:rPr>
+                <w:noProof/>
+                <w:webHidden/>
+              </w:rPr>
+              <w:instrText xml:space="preserve"> PAGEREF _Toc6348197 \h </w:instrText>
+            </w:r>
+            <w:r>
+              <w:rPr>
+                <w:noProof/>
+                <w:webHidden/>
+              </w:rPr>
+            </w:r>
+            <w:r>
+              <w:rPr>
+                <w:noProof/>
+                <w:webHidden/>
+              </w:rPr>
+              <w:fldChar w:fldCharType="separate"/>
+            </w:r>
+            <w:r>
+              <w:rPr>
+                <w:noProof/>
+                <w:webHidden/>
+              </w:rPr>
+              <w:t>3</w:t>
+            </w:r>
+            <w:r>
+              <w:rPr>
+                <w:noProof/>
+                <w:webHidden/>
+              </w:rPr>
+              <w:fldChar w:fldCharType="end"/>
+            </w:r>
+          </w:hyperlink>
+        </w:p>
+        <w:p>
+          <w:pPr>
+            <w:pStyle w:val="11"/>
+            <w:tabs>
+              <w:tab w:val="right" w:leader="dot" w:pos="9345"/>
+            </w:tabs>
+            <w:rPr>
+              <w:rFonts w:asciiTheme="minorHAnsi" w:eastAsiaTheme="minorEastAsia" w:hAnsiTheme="minorHAnsi"/>
+              <w:noProof/>
+              <w:sz w:val="22"/>
+              <w:lang w:eastAsia="ru-RU"/>
+            </w:rPr>
+          </w:pPr>
+          <w:hyperlink w:anchor="_Toc6348198" w:history="1">
+            <w:r>
+              <w:rPr>
+                <w:rStyle w:val="ae"/>
+                <w:noProof/>
+              </w:rPr>
+              <w:t>Глава 1. Изучение литературы</w:t>
+            </w:r>
+            <w:r>
+              <w:rPr>
+                <w:noProof/>
+                <w:webHidden/>
+              </w:rPr>
+              <w:tab/>
+            </w:r>
+            <w:r>
+              <w:rPr>
+                <w:noProof/>
+                <w:webHidden/>
+              </w:rPr>
+              <w:fldChar w:fldCharType="begin"/>
+            </w:r>
+            <w:r>
+              <w:rPr>
+                <w:noProof/>
+                <w:webHidden/>
+              </w:rPr>
+              <w:instrText xml:space="preserve"> PAGEREF _Toc6348198 \h </w:instrText>
+            </w:r>
+            <w:r>
+              <w:rPr>
+                <w:noProof/>
+                <w:webHidden/>
+              </w:rPr>
+            </w:r>
+            <w:r>
+              <w:rPr>
+                <w:noProof/>
+                <w:webHidden/>
+              </w:rPr>
+              <w:fldChar w:fldCharType="separate"/>
+            </w:r>
+            <w:r>
+              <w:rPr>
+                <w:noProof/>
+                <w:webHidden/>
+              </w:rPr>
+              <w:t>5</w:t>
+            </w:r>
+            <w:r>
+              <w:rPr>
+                <w:noProof/>
+                <w:webHidden/>
+              </w:rPr>
+              <w:fldChar w:fldCharType="end"/>
+            </w:r>
+          </w:hyperlink>
+        </w:p>
+        <w:p>
+          <w:pPr>
+            <w:pStyle w:val="21"/>
+            <w:tabs>
+              <w:tab w:val="left" w:pos="880"/>
+              <w:tab w:val="right" w:leader="dot" w:pos="9345"/>
+            </w:tabs>
+            <w:rPr>
+              <w:noProof/>
+            </w:rPr>
+          </w:pPr>
+          <w:hyperlink w:anchor="_Toc6348199" w:history="1">
+            <w:r>
+              <w:rPr>
+                <w:rStyle w:val="ae"/>
+                <w:noProof/>
+              </w:rPr>
+              <w:t>1.1</w:t>
+            </w:r>
+            <w:r>
+              <w:rPr>
+                <w:noProof/>
+              </w:rPr>
+              <w:tab/>
+            </w:r>
+            <w:r>
+              <w:rPr>
+                <w:rStyle w:val="ae"/>
+                <w:noProof/>
+                <w:lang w:val="en-US"/>
+              </w:rPr>
+              <w:t>Processing</w:t>
+            </w:r>
+            <w:r>
+              <w:rPr>
+                <w:noProof/>
+                <w:webHidden/>
+              </w:rPr>
+              <w:tab/>
+            </w:r>
+            <w:r>
+              <w:rPr>
+                <w:noProof/>
+                <w:webHidden/>
+              </w:rPr>
+              <w:fldChar w:fldCharType="begin"/>
+            </w:r>
+            <w:r>
+              <w:rPr>
+                <w:noProof/>
+                <w:webHidden/>
+              </w:rPr>
+              <w:instrText xml:space="preserve"> PAGEREF _Toc6348199 \h </w:instrText>
+            </w:r>
+            <w:r>
+              <w:rPr>
+                <w:noProof/>
+                <w:webHidden/>
+              </w:rPr>
+            </w:r>
+            <w:r>
+              <w:rPr>
+                <w:noProof/>
+                <w:webHidden/>
+              </w:rPr>
+              <w:fldChar w:fldCharType="separate"/>
+            </w:r>
+            <w:r>
+              <w:rPr>
+                <w:noProof/>
+                <w:webHidden/>
+              </w:rPr>
+              <w:t>5</w:t>
+            </w:r>
+            <w:r>
+              <w:rPr>
+                <w:noProof/>
+                <w:webHidden/>
+              </w:rPr>
+              <w:fldChar w:fldCharType="end"/>
+            </w:r>
+          </w:hyperlink>
+        </w:p>
+        <w:p>
+          <w:r>
+            <w:rPr>
+              <w:b/>
+              <w:bCs/>
+            </w:rPr>
+            <w:fldChar w:fldCharType="end"/>
+          </w:r>
+        </w:p>
+      </w:sdtContent>
+    </w:sdt>
+    <w:p>
+      <w:pPr>
+        <w:rPr>
+          <w:noProof/>
+        </w:rPr>
+      </w:pPr>
     </w:p>
     <w:p>
       <w:pPr>
@@ -251,11 +502,13 @@
         <w:pStyle w:val="1"/>
       </w:pPr>
       <w:bookmarkStart w:id="0" w:name="_Toc5571809"/>
+      <w:bookmarkStart w:id="1" w:name="_Toc6348197"/>
       <w:r>
         <w:lastRenderedPageBreak/>
         <w:t>Введение</w:t>
       </w:r>
       <w:bookmarkEnd w:id="0"/>
+      <w:bookmarkEnd w:id="1"/>
     </w:p>
     <w:p>
       <w:r>
@@ -299,13 +552,7 @@
         <w:t>-</w:t>
       </w:r>
       <w:r>
-        <w:t>склад способен автоматически вести учет товара. Еще одним примером может стать технология компьютерного зрения и машинного обучения в целом. Данная система хоть и была разработана довольно давно, в жизнь обычного человека она вошла так же недавно, как и предыдущая. Данная технология используется для анализа больших баз данных и выведения закономерностей. Подборка фильмов, из учета ваших интересов, распознавание номера автомобильного знака по фото, сделанным камерой контроля скорости, распознавание лица для разблокировки смартфона – это алгоритмы машинного обучения. И последняя в списке примеров, но далеко</w:t>
-      </w:r>
-      <w:r>
-        <w:t xml:space="preserve"> не </w:t>
-      </w:r>
-      <w:r>
-        <w:t xml:space="preserve">последняя по значимости технология – технология </w:t>
+        <w:t xml:space="preserve">склад способен автоматически вести учет товара. Еще одним примером может стать технология компьютерного зрения и машинного обучения в целом. Данная система хоть и была разработана довольно давно, в жизнь обычного человека она вошла так же недавно, как и предыдущая. Данная технология используется для анализа больших баз данных и выведения закономерностей. Подборка фильмов, из учета ваших интересов, распознавание номера автомобильного знака по фото, сделанным камерой контроля скорости, распознавание лица для разблокировки смартфона – это алгоритмы машинного обучения. И последняя в списке примеров, но далеко не последняя по значимости технология – технология </w:t>
       </w:r>
       <w:r>
         <w:rPr>
@@ -404,15 +651,119 @@
       <w:pPr>
         <w:pStyle w:val="1"/>
       </w:pPr>
+      <w:bookmarkStart w:id="2" w:name="_Toc6348198"/>
       <w:r>
         <w:lastRenderedPageBreak/>
         <w:t>Глава 1. Изучение литературы</w:t>
       </w:r>
-      <w:bookmarkStart w:id="1" w:name="_GoBack"/>
-      <w:bookmarkEnd w:id="1"/>
+      <w:bookmarkEnd w:id="2"/>
+    </w:p>
+    <w:p>
+      <w:r>
+        <w:t>Перед началом работы необходимо было изучать множество различной литературы. Т.к. суть нашего проекта в том, чтобы, используя различные приспособления в реальности, перемещать объекты, находящиеся на экране смартфона или компьютера, поэтому первое, чему было посвящено время – выбор среды программирования для отрисовки объектов. После тщательного изучения различных средств, был</w:t>
+      </w:r>
+      <w:r>
+        <w:t xml:space="preserve">и отобраны два варианта: с помощью </w:t>
+      </w:r>
+      <w:r>
+        <w:rPr>
+          <w:lang w:val="en-US"/>
+        </w:rPr>
+        <w:t>Unity</w:t>
+      </w:r>
+      <w:r>
+        <w:t xml:space="preserve"> 3</w:t>
+      </w:r>
+      <w:r>
+        <w:rPr>
+          <w:lang w:val="en-US"/>
+        </w:rPr>
+        <w:t>D</w:t>
+      </w:r>
+      <w:r>
+        <w:t xml:space="preserve"> </w:t>
+      </w:r>
+      <w:r>
+        <w:t xml:space="preserve">или с помощью </w:t>
+      </w:r>
+      <w:r>
+        <w:rPr>
+          <w:lang w:val="en-US"/>
+        </w:rPr>
+        <w:t>Processing</w:t>
+      </w:r>
+      <w:r>
+        <w:t>-</w:t>
+      </w:r>
+      <w:r>
+        <w:t xml:space="preserve">а. Чтобы использовать в своем проекте наиболее удобный вариант, было решено опробовать обе среды. </w:t>
+      </w:r>
+    </w:p>
+    <w:p>
+      <w:pPr>
+        <w:pStyle w:val="2"/>
+        <w:numPr>
+          <w:ilvl w:val="1"/>
+          <w:numId w:val="1"/>
+        </w:numPr>
+      </w:pPr>
+      <w:bookmarkStart w:id="3" w:name="_Toc6348199"/>
+      <w:r>
+        <w:rPr>
+          <w:lang w:val="en-US"/>
+        </w:rPr>
+        <w:t>Processing</w:t>
+      </w:r>
+      <w:bookmarkEnd w:id="3"/>
+    </w:p>
+    <w:p>
+      <w:r>
+        <w:t>«</w:t>
+      </w:r>
+      <w:r>
+        <w:rPr>
+          <w:lang w:val="en-US"/>
+        </w:rPr>
+        <w:t>Processing</w:t>
+      </w:r>
+      <w:r>
+        <w:t xml:space="preserve"> </w:t>
+      </w:r>
+      <w:r>
+        <w:t>–</w:t>
+      </w:r>
+      <w:r>
+        <w:t xml:space="preserve"> </w:t>
+      </w:r>
+      <w:r>
+        <w:t xml:space="preserve">это подъязык программирования, основанный на </w:t>
+      </w:r>
+      <w:r>
+        <w:rPr>
+          <w:lang w:val="en-US"/>
+        </w:rPr>
+        <w:t>java</w:t>
+      </w:r>
+      <w:r>
+        <w:t xml:space="preserve"> </w:t>
+      </w:r>
+      <w:r>
+        <w:t xml:space="preserve">с простым и понятным синтаксисом. Он дает возможность быстро и легко создавать мультимедиа приложения» (Цитата, вставить ссылку). Данный язык используется в основном дизайнерами и художниками. Вот несколько арт-объектов, разработанных с помощью </w:t>
+      </w:r>
+      <w:r>
+        <w:rPr>
+          <w:lang w:val="en-US"/>
+        </w:rPr>
+        <w:t>processing</w:t>
+      </w:r>
+      <w:r>
+        <w:t>-а:</w:t>
+      </w:r>
+      <w:bookmarkStart w:id="4" w:name="_GoBack"/>
+      <w:bookmarkEnd w:id="4"/>
     </w:p>
     <w:sectPr>
-      <w:headerReference w:type="first" r:id="rId7"/>
+      <w:headerReference w:type="first" r:id="rId8"/>
       <w:pgSz w:w="11906" w:h="16838"/>
       <w:pgMar w:top="1134" w:right="850" w:bottom="1134" w:left="1701" w:header="708" w:footer="708" w:gutter="0"/>
       <w:cols w:space="708"/>
@@ -424,7 +775,7 @@
 </file>
 
 <file path=word/endnotes.xml><?xml version="1.0" encoding="utf-8"?>
-<w:endnotes xmlns:wpc="http://schemas.microsoft.com/office/word/2010/wordprocessingCanvas" xmlns:cx="http://schemas.microsoft.com/office/drawing/2014/chartex" xmlns:cx1="http://schemas.microsoft.com/office/drawing/2015/9/8/chartex" xmlns:mc="http://schemas.openxmlformats.org/markup-compatibility/2006" xmlns:o="urn:schemas-microsoft-com:office:office" xmlns:r="http://schemas.openxmlformats.org/officeDocument/2006/relationships" xmlns:m="http://schemas.openxmlformats.org/officeDocument/2006/math" xmlns:v="urn:schemas-microsoft-com:vml" xmlns:wp14="http://schemas.microsoft.com/office/word/2010/wordprocessingDrawing" xmlns:wp="http://schemas.openxmlformats.org/drawingml/2006/wordprocessingDrawing" xmlns:w10="urn:schemas-microsoft-com:office:word" xmlns:w="http://schemas.openxmlformats.org/wordprocessingml/2006/main" xmlns:w14="http://schemas.microsoft.com/office/word/2010/wordml" xmlns:w15="http://schemas.microsoft.com/office/word/2012/wordml" xmlns:w16se="http://schemas.microsoft.com/office/word/2015/wordml/symex" xmlns:wpg="http://schemas.microsoft.com/office/word/2010/wordprocessingGroup" xmlns:wpi="http://schemas.microsoft.com/office/word/2010/wordprocessingInk" xmlns:wne="http://schemas.microsoft.com/office/word/2006/wordml" xmlns:wps="http://schemas.microsoft.com/office/word/2010/wordprocessingShape" mc:Ignorable="w14 w15 w16se wp14">
+<w:endnotes xmlns:wpc="http://schemas.microsoft.com/office/word/2010/wordprocessingCanvas" xmlns:cx="http://schemas.microsoft.com/office/drawing/2014/chartex" xmlns:cx1="http://schemas.microsoft.com/office/drawing/2015/9/8/chartex" xmlns:cx2="http://schemas.microsoft.com/office/drawing/2015/10/21/chartex" xmlns:cx3="http://schemas.microsoft.com/office/drawing/2016/5/9/chartex" xmlns:cx4="http://schemas.microsoft.com/office/drawing/2016/5/10/chartex" xmlns:cx5="http://schemas.microsoft.com/office/drawing/2016/5/11/chartex" xmlns:cx6="http://schemas.microsoft.com/office/drawing/2016/5/12/chartex" xmlns:cx7="http://schemas.microsoft.com/office/drawing/2016/5/13/chartex" xmlns:cx8="http://schemas.microsoft.com/office/drawing/2016/5/14/chartex" xmlns:mc="http://schemas.openxmlformats.org/markup-compatibility/2006" xmlns:aink="http://schemas.microsoft.com/office/drawing/2016/ink" xmlns:am3d="http://schemas.microsoft.com/office/drawing/2017/model3d" xmlns:o="urn:schemas-microsoft-com:office:office" xmlns:r="http://schemas.openxmlformats.org/officeDocument/2006/relationships" xmlns:m="http://schemas.openxmlformats.org/officeDocument/2006/math" xmlns:v="urn:schemas-microsoft-com:vml" xmlns:wp14="http://schemas.microsoft.com/office/word/2010/wordprocessingDrawing" xmlns:wp="http://schemas.openxmlformats.org/drawingml/2006/wordprocessingDrawing" xmlns:w10="urn:schemas-microsoft-com:office:word" xmlns:w="http://schemas.openxmlformats.org/wordprocessingml/2006/main" xmlns:w14="http://schemas.microsoft.com/office/word/2010/wordml" xmlns:w15="http://schemas.microsoft.com/office/word/2012/wordml" xmlns:w16cid="http://schemas.microsoft.com/office/word/2016/wordml/cid" xmlns:w16se="http://schemas.microsoft.com/office/word/2015/wordml/symex" xmlns:wpg="http://schemas.microsoft.com/office/word/2010/wordprocessingGroup" xmlns:wpi="http://schemas.microsoft.com/office/word/2010/wordprocessingInk" xmlns:wne="http://schemas.microsoft.com/office/word/2006/wordml" xmlns:wps="http://schemas.microsoft.com/office/word/2010/wordprocessingShape" mc:Ignorable="w14 w15 w16se w16cid wp14">
   <w:endnote w:type="separator" w:id="-1">
     <w:p>
       <w:pPr>
@@ -449,7 +800,7 @@
 </file>
 
 <file path=word/footnotes.xml><?xml version="1.0" encoding="utf-8"?>
-<w:footnotes xmlns:wpc="http://schemas.microsoft.com/office/word/2010/wordprocessingCanvas" xmlns:cx="http://schemas.microsoft.com/office/drawing/2014/chartex" xmlns:cx1="http://schemas.microsoft.com/office/drawing/2015/9/8/chartex" xmlns:mc="http://schemas.openxmlformats.org/markup-compatibility/2006" xmlns:o="urn:schemas-microsoft-com:office:office" xmlns:r="http://schemas.openxmlformats.org/officeDocument/2006/relationships" xmlns:m="http://schemas.openxmlformats.org/officeDocument/2006/math" xmlns:v="urn:schemas-microsoft-com:vml" xmlns:wp14="http://schemas.microsoft.com/office/word/2010/wordprocessingDrawing" xmlns:wp="http://schemas.openxmlformats.org/drawingml/2006/wordprocessingDrawing" xmlns:w10="urn:schemas-microsoft-com:office:word" xmlns:w="http://schemas.openxmlformats.org/wordprocessingml/2006/main" xmlns:w14="http://schemas.microsoft.com/office/word/2010/wordml" xmlns:w15="http://schemas.microsoft.com/office/word/2012/wordml" xmlns:w16se="http://schemas.microsoft.com/office/word/2015/wordml/symex" xmlns:wpg="http://schemas.microsoft.com/office/word/2010/wordprocessingGroup" xmlns:wpi="http://schemas.microsoft.com/office/word/2010/wordprocessingInk" xmlns:wne="http://schemas.microsoft.com/office/word/2006/wordml" xmlns:wps="http://schemas.microsoft.com/office/word/2010/wordprocessingShape" mc:Ignorable="w14 w15 w16se wp14">
+<w:footnotes xmlns:wpc="http://schemas.microsoft.com/office/word/2010/wordprocessingCanvas" xmlns:cx="http://schemas.microsoft.com/office/drawing/2014/chartex" xmlns:cx1="http://schemas.microsoft.com/office/drawing/2015/9/8/chartex" xmlns:cx2="http://schemas.microsoft.com/office/drawing/2015/10/21/chartex" xmlns:cx3="http://schemas.microsoft.com/office/drawing/2016/5/9/chartex" xmlns:cx4="http://schemas.microsoft.com/office/drawing/2016/5/10/chartex" xmlns:cx5="http://schemas.microsoft.com/office/drawing/2016/5/11/chartex" xmlns:cx6="http://schemas.microsoft.com/office/drawing/2016/5/12/chartex" xmlns:cx7="http://schemas.microsoft.com/office/drawing/2016/5/13/chartex" xmlns:cx8="http://schemas.microsoft.com/office/drawing/2016/5/14/chartex" xmlns:mc="http://schemas.openxmlformats.org/markup-compatibility/2006" xmlns:aink="http://schemas.microsoft.com/office/drawing/2016/ink" xmlns:am3d="http://schemas.microsoft.com/office/drawing/2017/model3d" xmlns:o="urn:schemas-microsoft-com:office:office" xmlns:r="http://schemas.openxmlformats.org/officeDocument/2006/relationships" xmlns:m="http://schemas.openxmlformats.org/officeDocument/2006/math" xmlns:v="urn:schemas-microsoft-com:vml" xmlns:wp14="http://schemas.microsoft.com/office/word/2010/wordprocessingDrawing" xmlns:wp="http://schemas.openxmlformats.org/drawingml/2006/wordprocessingDrawing" xmlns:w10="urn:schemas-microsoft-com:office:word" xmlns:w="http://schemas.openxmlformats.org/wordprocessingml/2006/main" xmlns:w14="http://schemas.microsoft.com/office/word/2010/wordml" xmlns:w15="http://schemas.microsoft.com/office/word/2012/wordml" xmlns:w16cid="http://schemas.microsoft.com/office/word/2016/wordml/cid" xmlns:w16se="http://schemas.microsoft.com/office/word/2015/wordml/symex" xmlns:wpg="http://schemas.microsoft.com/office/word/2010/wordprocessingGroup" xmlns:wpi="http://schemas.microsoft.com/office/word/2010/wordprocessingInk" xmlns:wne="http://schemas.microsoft.com/office/word/2006/wordml" xmlns:wps="http://schemas.microsoft.com/office/word/2010/wordprocessingShape" mc:Ignorable="w14 w15 w16se w16cid wp14">
   <w:footnote w:type="separator" w:id="-1">
     <w:p>
       <w:pPr>
@@ -518,13 +869,7 @@
         <w:rPr>
           <w:lang w:val="en-US"/>
         </w:rPr>
-        <w:t>t</w:t>
-      </w:r>
-      <w:r>
-        <w:rPr>
-          <w:lang w:val="en-US"/>
-        </w:rPr>
-        <w:t>hings</w:t>
+        <w:t>things</w:t>
       </w:r>
       <w:r>
         <w:rPr>
@@ -532,9 +877,11 @@
         </w:rPr>
         <w:t xml:space="preserve"> (</w:t>
       </w:r>
+      <w:proofErr w:type="spellStart"/>
       <w:r>
         <w:t>англ</w:t>
       </w:r>
+      <w:proofErr w:type="spellEnd"/>
       <w:r>
         <w:rPr>
           <w:lang w:val="en-US"/>
@@ -616,13 +963,7 @@
         <w:rPr>
           <w:lang w:val="en-US"/>
         </w:rPr>
-        <w:t>O</w:t>
-      </w:r>
-      <w:r>
-        <w:rPr>
-          <w:lang w:val="en-US"/>
-        </w:rPr>
-        <w:t>pen</w:t>
+        <w:t>Open</w:t>
       </w:r>
       <w:r>
         <w:t>-</w:t>
@@ -651,16 +992,13 @@
 </file>
 
 <file path=word/header1.xml><?xml version="1.0" encoding="utf-8"?>
-<w:hdr xmlns:wpc="http://schemas.microsoft.com/office/word/2010/wordprocessingCanvas" xmlns:cx="http://schemas.microsoft.com/office/drawing/2014/chartex" xmlns:cx1="http://schemas.microsoft.com/office/drawing/2015/9/8/chartex" xmlns:mc="http://schemas.openxmlformats.org/markup-compatibility/2006" xmlns:o="urn:schemas-microsoft-com:office:office" xmlns:r="http://schemas.openxmlformats.org/officeDocument/2006/relationships" xmlns:m="http://schemas.openxmlformats.org/officeDocument/2006/math" xmlns:v="urn:schemas-microsoft-com:vml" xmlns:wp14="http://schemas.microsoft.com/office/word/2010/wordprocessingDrawing" xmlns:wp="http://schemas.openxmlformats.org/drawingml/2006/wordprocessingDrawing" xmlns:w10="urn:schemas-microsoft-com:office:word" xmlns:w="http://schemas.openxmlformats.org/wordprocessingml/2006/main" xmlns:w14="http://schemas.microsoft.com/office/word/2010/wordml" xmlns:w15="http://schemas.microsoft.com/office/word/2012/wordml" xmlns:w16se="http://schemas.microsoft.com/office/word/2015/wordml/symex" xmlns:wpg="http://schemas.microsoft.com/office/word/2010/wordprocessingGroup" xmlns:wpi="http://schemas.microsoft.com/office/word/2010/wordprocessingInk" xmlns:wne="http://schemas.microsoft.com/office/word/2006/wordml" xmlns:wps="http://schemas.microsoft.com/office/word/2010/wordprocessingShape" mc:Ignorable="w14 w15 w16se wp14">
+<w:hdr xmlns:wpc="http://schemas.microsoft.com/office/word/2010/wordprocessingCanvas" xmlns:cx="http://schemas.microsoft.com/office/drawing/2014/chartex" xmlns:cx1="http://schemas.microsoft.com/office/drawing/2015/9/8/chartex" xmlns:cx2="http://schemas.microsoft.com/office/drawing/2015/10/21/chartex" xmlns:cx3="http://schemas.microsoft.com/office/drawing/2016/5/9/chartex" xmlns:cx4="http://schemas.microsoft.com/office/drawing/2016/5/10/chartex" xmlns:cx5="http://schemas.microsoft.com/office/drawing/2016/5/11/chartex" xmlns:cx6="http://schemas.microsoft.com/office/drawing/2016/5/12/chartex" xmlns:cx7="http://schemas.microsoft.com/office/drawing/2016/5/13/chartex" xmlns:cx8="http://schemas.microsoft.com/office/drawing/2016/5/14/chartex" xmlns:mc="http://schemas.openxmlformats.org/markup-compatibility/2006" xmlns:aink="http://schemas.microsoft.com/office/drawing/2016/ink" xmlns:am3d="http://schemas.microsoft.com/office/drawing/2017/model3d" xmlns:o="urn:schemas-microsoft-com:office:office" xmlns:r="http://schemas.openxmlformats.org/officeDocument/2006/relationships" xmlns:m="http://schemas.openxmlformats.org/officeDocument/2006/math" xmlns:v="urn:schemas-microsoft-com:vml" xmlns:wp14="http://schemas.microsoft.com/office/word/2010/wordprocessingDrawing" xmlns:wp="http://schemas.openxmlformats.org/drawingml/2006/wordprocessingDrawing" xmlns:w10="urn:schemas-microsoft-com:office:word" xmlns:w="http://schemas.openxmlformats.org/wordprocessingml/2006/main" xmlns:w14="http://schemas.microsoft.com/office/word/2010/wordml" xmlns:w15="http://schemas.microsoft.com/office/word/2012/wordml" xmlns:w16cid="http://schemas.microsoft.com/office/word/2016/wordml/cid" xmlns:w16se="http://schemas.microsoft.com/office/word/2015/wordml/symex" xmlns:wpg="http://schemas.microsoft.com/office/word/2010/wordprocessingGroup" xmlns:wpi="http://schemas.microsoft.com/office/word/2010/wordprocessingInk" xmlns:wne="http://schemas.microsoft.com/office/word/2006/wordml" xmlns:wps="http://schemas.microsoft.com/office/word/2010/wordprocessingShape" mc:Ignorable="w14 w15 w16se w16cid wp14">
   <w:p>
     <w:pPr>
       <w:jc w:val="center"/>
     </w:pPr>
     <w:r>
-      <w:t>Муниципальное Автономное Общеобразовательное Учрежде</w:t>
-    </w:r>
-    <w:r>
-      <w:t xml:space="preserve">ние </w:t>
+      <w:t xml:space="preserve">Муниципальное Автономное Общеобразовательное Учреждение </w:t>
     </w:r>
     <w:r>
       <w:br/>
@@ -670,8 +1008,129 @@
 </w:hdr>
 </file>
 
+<file path=word/numbering.xml><?xml version="1.0" encoding="utf-8"?>
+<w:numbering xmlns:wpc="http://schemas.microsoft.com/office/word/2010/wordprocessingCanvas" xmlns:cx="http://schemas.microsoft.com/office/drawing/2014/chartex" xmlns:cx1="http://schemas.microsoft.com/office/drawing/2015/9/8/chartex" xmlns:cx2="http://schemas.microsoft.com/office/drawing/2015/10/21/chartex" xmlns:cx3="http://schemas.microsoft.com/office/drawing/2016/5/9/chartex" xmlns:cx4="http://schemas.microsoft.com/office/drawing/2016/5/10/chartex" xmlns:cx5="http://schemas.microsoft.com/office/drawing/2016/5/11/chartex" xmlns:cx6="http://schemas.microsoft.com/office/drawing/2016/5/12/chartex" xmlns:cx7="http://schemas.microsoft.com/office/drawing/2016/5/13/chartex" xmlns:cx8="http://schemas.microsoft.com/office/drawing/2016/5/14/chartex" xmlns:mc="http://schemas.openxmlformats.org/markup-compatibility/2006" xmlns:aink="http://schemas.microsoft.com/office/drawing/2016/ink" xmlns:am3d="http://schemas.microsoft.com/office/drawing/2017/model3d" xmlns:o="urn:schemas-microsoft-com:office:office" xmlns:r="http://schemas.openxmlformats.org/officeDocument/2006/relationships" xmlns:m="http://schemas.openxmlformats.org/officeDocument/2006/math" xmlns:v="urn:schemas-microsoft-com:vml" xmlns:wp14="http://schemas.microsoft.com/office/word/2010/wordprocessingDrawing" xmlns:wp="http://schemas.openxmlformats.org/drawingml/2006/wordprocessingDrawing" xmlns:w10="urn:schemas-microsoft-com:office:word" xmlns:w="http://schemas.openxmlformats.org/wordprocessingml/2006/main" xmlns:w14="http://schemas.microsoft.com/office/word/2010/wordml" xmlns:w15="http://schemas.microsoft.com/office/word/2012/wordml" xmlns:w16cid="http://schemas.microsoft.com/office/word/2016/wordml/cid" xmlns:w16se="http://schemas.microsoft.com/office/word/2015/wordml/symex" xmlns:wpg="http://schemas.microsoft.com/office/word/2010/wordprocessingGroup" xmlns:wpi="http://schemas.microsoft.com/office/word/2010/wordprocessingInk" xmlns:wne="http://schemas.microsoft.com/office/word/2006/wordml" xmlns:wps="http://schemas.microsoft.com/office/word/2010/wordprocessingShape" mc:Ignorable="w14 w15 w16se w16cid wp14">
+  <w:abstractNum w:abstractNumId="0" w15:restartNumberingAfterBreak="0">
+    <w:nsid w:val="541B6A2C"/>
+    <w:multiLevelType w:val="multilevel"/>
+    <w:tmpl w:val="072093C8"/>
+    <w:lvl w:ilvl="0">
+      <w:start w:val="1"/>
+      <w:numFmt w:val="decimal"/>
+      <w:lvlText w:val="%1"/>
+      <w:lvlJc w:val="left"/>
+      <w:pPr>
+        <w:ind w:left="525" w:hanging="525"/>
+      </w:pPr>
+      <w:rPr>
+        <w:rFonts w:hint="default"/>
+      </w:rPr>
+    </w:lvl>
+    <w:lvl w:ilvl="1">
+      <w:start w:val="1"/>
+      <w:numFmt w:val="decimal"/>
+      <w:lvlText w:val="%1.%2"/>
+      <w:lvlJc w:val="left"/>
+      <w:pPr>
+        <w:ind w:left="525" w:hanging="525"/>
+      </w:pPr>
+      <w:rPr>
+        <w:rFonts w:hint="default"/>
+      </w:rPr>
+    </w:lvl>
+    <w:lvl w:ilvl="2">
+      <w:start w:val="1"/>
+      <w:numFmt w:val="decimal"/>
+      <w:lvlText w:val="%1.%2.%3"/>
+      <w:lvlJc w:val="left"/>
+      <w:pPr>
+        <w:ind w:left="720" w:hanging="720"/>
+      </w:pPr>
+      <w:rPr>
+        <w:rFonts w:hint="default"/>
+      </w:rPr>
+    </w:lvl>
+    <w:lvl w:ilvl="3">
+      <w:start w:val="1"/>
+      <w:numFmt w:val="decimal"/>
+      <w:lvlText w:val="%1.%2.%3.%4"/>
+      <w:lvlJc w:val="left"/>
+      <w:pPr>
+        <w:ind w:left="1080" w:hanging="1080"/>
+      </w:pPr>
+      <w:rPr>
+        <w:rFonts w:hint="default"/>
+      </w:rPr>
+    </w:lvl>
+    <w:lvl w:ilvl="4">
+      <w:start w:val="1"/>
+      <w:numFmt w:val="decimal"/>
+      <w:lvlText w:val="%1.%2.%3.%4.%5"/>
+      <w:lvlJc w:val="left"/>
+      <w:pPr>
+        <w:ind w:left="1080" w:hanging="1080"/>
+      </w:pPr>
+      <w:rPr>
+        <w:rFonts w:hint="default"/>
+      </w:rPr>
+    </w:lvl>
+    <w:lvl w:ilvl="5">
+      <w:start w:val="1"/>
+      <w:numFmt w:val="decimal"/>
+      <w:lvlText w:val="%1.%2.%3.%4.%5.%6"/>
+      <w:lvlJc w:val="left"/>
+      <w:pPr>
+        <w:ind w:left="1440" w:hanging="1440"/>
+      </w:pPr>
+      <w:rPr>
+        <w:rFonts w:hint="default"/>
+      </w:rPr>
+    </w:lvl>
+    <w:lvl w:ilvl="6">
+      <w:start w:val="1"/>
+      <w:numFmt w:val="decimal"/>
+      <w:lvlText w:val="%1.%2.%3.%4.%5.%6.%7"/>
+      <w:lvlJc w:val="left"/>
+      <w:pPr>
+        <w:ind w:left="1440" w:hanging="1440"/>
+      </w:pPr>
+      <w:rPr>
+        <w:rFonts w:hint="default"/>
+      </w:rPr>
+    </w:lvl>
+    <w:lvl w:ilvl="7">
+      <w:start w:val="1"/>
+      <w:numFmt w:val="decimal"/>
+      <w:lvlText w:val="%1.%2.%3.%4.%5.%6.%7.%8"/>
+      <w:lvlJc w:val="left"/>
+      <w:pPr>
+        <w:ind w:left="1800" w:hanging="1800"/>
+      </w:pPr>
+      <w:rPr>
+        <w:rFonts w:hint="default"/>
+      </w:rPr>
+    </w:lvl>
+    <w:lvl w:ilvl="8">
+      <w:start w:val="1"/>
+      <w:numFmt w:val="decimal"/>
+      <w:lvlText w:val="%1.%2.%3.%4.%5.%6.%7.%8.%9"/>
+      <w:lvlJc w:val="left"/>
+      <w:pPr>
+        <w:ind w:left="2160" w:hanging="2160"/>
+      </w:pPr>
+      <w:rPr>
+        <w:rFonts w:hint="default"/>
+      </w:rPr>
+    </w:lvl>
+  </w:abstractNum>
+  <w:num w:numId="1">
+    <w:abstractNumId w:val="0"/>
+  </w:num>
+</w:numbering>
+</file>
+
 <file path=word/styles.xml><?xml version="1.0" encoding="utf-8"?>
-<w:styles xmlns:mc="http://schemas.openxmlformats.org/markup-compatibility/2006" xmlns:r="http://schemas.openxmlformats.org/officeDocument/2006/relationships" xmlns:w="http://schemas.openxmlformats.org/wordprocessingml/2006/main" xmlns:w14="http://schemas.microsoft.com/office/word/2010/wordml" xmlns:w15="http://schemas.microsoft.com/office/word/2012/wordml" xmlns:w16se="http://schemas.microsoft.com/office/word/2015/wordml/symex" mc:Ignorable="w14 w15 w16se">
+<w:styles xmlns:mc="http://schemas.openxmlformats.org/markup-compatibility/2006" xmlns:r="http://schemas.openxmlformats.org/officeDocument/2006/relationships" xmlns:w="http://schemas.openxmlformats.org/wordprocessingml/2006/main" xmlns:w14="http://schemas.microsoft.com/office/word/2010/wordml" xmlns:w15="http://schemas.microsoft.com/office/word/2012/wordml" xmlns:w16cid="http://schemas.microsoft.com/office/word/2016/wordml/cid" xmlns:w16se="http://schemas.microsoft.com/office/word/2015/wordml/symex" mc:Ignorable="w14 w15 w16se w16cid">
   <w:docDefaults>
     <w:rPrDefault>
       <w:rPr>
@@ -687,7 +1146,7 @@
       </w:pPr>
     </w:pPrDefault>
   </w:docDefaults>
-  <w:latentStyles w:defLockedState="0" w:defUIPriority="99" w:defSemiHidden="0" w:defUnhideWhenUsed="0" w:defQFormat="0" w:count="371">
+  <w:latentStyles w:defLockedState="0" w:defUIPriority="99" w:defSemiHidden="0" w:defUnhideWhenUsed="0" w:defQFormat="0" w:count="376">
     <w:lsdException w:name="Normal" w:uiPriority="0" w:qFormat="1"/>
     <w:lsdException w:name="heading 1" w:uiPriority="9" w:qFormat="1"/>
     <w:lsdException w:name="heading 2" w:semiHidden="1" w:uiPriority="9" w:unhideWhenUsed="1" w:qFormat="1"/>
@@ -793,7 +1252,6 @@
     <w:lsdException w:name="HTML Sample" w:semiHidden="1" w:unhideWhenUsed="1"/>
     <w:lsdException w:name="HTML Typewriter" w:semiHidden="1" w:unhideWhenUsed="1"/>
     <w:lsdException w:name="HTML Variable" w:semiHidden="1" w:unhideWhenUsed="1"/>
-    <w:lsdException w:name="Normal Table" w:semiHidden="1" w:unhideWhenUsed="1"/>
     <w:lsdException w:name="annotation subject" w:semiHidden="1" w:unhideWhenUsed="1"/>
     <w:lsdException w:name="No List" w:semiHidden="1" w:unhideWhenUsed="1"/>
     <w:lsdException w:name="Outline List 1" w:semiHidden="1" w:unhideWhenUsed="1"/>
@@ -836,11 +1294,8 @@
     <w:lsdException w:name="Table Contemporary" w:semiHidden="1" w:unhideWhenUsed="1"/>
     <w:lsdException w:name="Table Elegant" w:semiHidden="1" w:unhideWhenUsed="1"/>
     <w:lsdException w:name="Table Professional" w:semiHidden="1" w:unhideWhenUsed="1"/>
-    <w:lsdException w:name="Table Subtle 1" w:semiHidden="1" w:unhideWhenUsed="1"/>
     <w:lsdException w:name="Table Subtle 2" w:semiHidden="1" w:unhideWhenUsed="1"/>
     <w:lsdException w:name="Table Web 1" w:semiHidden="1" w:unhideWhenUsed="1"/>
-    <w:lsdException w:name="Table Web 2" w:semiHidden="1" w:unhideWhenUsed="1"/>
-    <w:lsdException w:name="Table Web 3" w:semiHidden="1" w:unhideWhenUsed="1"/>
     <w:lsdException w:name="Balloon Text" w:semiHidden="1" w:unhideWhenUsed="1"/>
     <w:lsdException w:name="Table Grid" w:uiPriority="39"/>
     <w:lsdException w:name="Table Theme" w:semiHidden="1" w:unhideWhenUsed="1"/>
@@ -1059,6 +1514,11 @@
     <w:lsdException w:name="List Table 5 Dark Accent 6" w:uiPriority="50"/>
     <w:lsdException w:name="List Table 6 Colorful Accent 6" w:uiPriority="51"/>
     <w:lsdException w:name="List Table 7 Colorful Accent 6" w:uiPriority="52"/>
+    <w:lsdException w:name="Mention" w:semiHidden="1" w:unhideWhenUsed="1"/>
+    <w:lsdException w:name="Smart Hyperlink" w:semiHidden="1" w:unhideWhenUsed="1"/>
+    <w:lsdException w:name="Hashtag" w:semiHidden="1" w:unhideWhenUsed="1"/>
+    <w:lsdException w:name="Unresolved Mention" w:semiHidden="1" w:unhideWhenUsed="1"/>
+    <w:lsdException w:name="Smart Link" w:semiHidden="1" w:unhideWhenUsed="1"/>
   </w:latentStyles>
   <w:style w:type="paragraph" w:default="1" w:styleId="a">
     <w:name w:val="Normal"/>
@@ -1096,6 +1556,29 @@
       <w:szCs w:val="32"/>
     </w:rPr>
   </w:style>
+  <w:style w:type="paragraph" w:styleId="2">
+    <w:name w:val="heading 2"/>
+    <w:basedOn w:val="a"/>
+    <w:next w:val="a"/>
+    <w:link w:val="20"/>
+    <w:uiPriority w:val="9"/>
+    <w:unhideWhenUsed/>
+    <w:qFormat/>
+    <w:rsid w:val="00D754B8"/>
+    <w:pPr>
+      <w:keepNext/>
+      <w:keepLines/>
+      <w:spacing w:before="40" w:after="0"/>
+      <w:jc w:val="center"/>
+      <w:outlineLvl w:val="1"/>
+    </w:pPr>
+    <w:rPr>
+      <w:rFonts w:asciiTheme="majorHAnsi" w:eastAsiaTheme="majorEastAsia" w:hAnsiTheme="majorHAnsi" w:cstheme="majorBidi"/>
+      <w:b/>
+      <w:sz w:val="32"/>
+      <w:szCs w:val="26"/>
+    </w:rPr>
+  </w:style>
   <w:style w:type="character" w:default="1" w:styleId="a0">
     <w:name w:val="Default Paragraph Font"/>
     <w:uiPriority w:val="1"/>
@@ -1314,6 +1797,97 @@
       <w:color w:val="0563C1" w:themeColor="hyperlink"/>
       <w:u w:val="single"/>
     </w:rPr>
+  </w:style>
+  <w:style w:type="character" w:styleId="af">
+    <w:name w:val="Unresolved Mention"/>
+    <w:basedOn w:val="a0"/>
+    <w:uiPriority w:val="99"/>
+    <w:semiHidden/>
+    <w:unhideWhenUsed/>
+    <w:rsid w:val="001918DD"/>
+    <w:rPr>
+      <w:color w:val="605E5C"/>
+      <w:shd w:val="clear" w:color="auto" w:fill="E1DFDD"/>
+    </w:rPr>
+  </w:style>
+  <w:style w:type="paragraph" w:styleId="af0">
+    <w:name w:val="Subtitle"/>
+    <w:basedOn w:val="a"/>
+    <w:next w:val="a"/>
+    <w:link w:val="af1"/>
+    <w:uiPriority w:val="11"/>
+    <w:qFormat/>
+    <w:rsid w:val="00D754B8"/>
+    <w:pPr>
+      <w:numPr>
+        <w:ilvl w:val="1"/>
+      </w:numPr>
+    </w:pPr>
+    <w:rPr>
+      <w:rFonts w:asciiTheme="minorHAnsi" w:eastAsiaTheme="minorEastAsia" w:hAnsiTheme="minorHAnsi"/>
+      <w:color w:val="5A5A5A" w:themeColor="text1" w:themeTint="A5"/>
+      <w:spacing w:val="15"/>
+      <w:sz w:val="22"/>
+    </w:rPr>
+  </w:style>
+  <w:style w:type="character" w:customStyle="1" w:styleId="af1">
+    <w:name w:val="Подзаголовок Знак"/>
+    <w:basedOn w:val="a0"/>
+    <w:link w:val="af0"/>
+    <w:uiPriority w:val="11"/>
+    <w:rsid w:val="00D754B8"/>
+    <w:rPr>
+      <w:rFonts w:eastAsiaTheme="minorEastAsia"/>
+      <w:color w:val="5A5A5A" w:themeColor="text1" w:themeTint="A5"/>
+      <w:spacing w:val="15"/>
+    </w:rPr>
+  </w:style>
+  <w:style w:type="character" w:customStyle="1" w:styleId="20">
+    <w:name w:val="Заголовок 2 Знак"/>
+    <w:basedOn w:val="a0"/>
+    <w:link w:val="2"/>
+    <w:uiPriority w:val="9"/>
+    <w:rsid w:val="00D754B8"/>
+    <w:rPr>
+      <w:rFonts w:asciiTheme="majorHAnsi" w:eastAsiaTheme="majorEastAsia" w:hAnsiTheme="majorHAnsi" w:cstheme="majorBidi"/>
+      <w:b/>
+      <w:sz w:val="32"/>
+      <w:szCs w:val="26"/>
+    </w:rPr>
+  </w:style>
+  <w:style w:type="paragraph" w:styleId="af2">
+    <w:name w:val="TOC Heading"/>
+    <w:basedOn w:val="1"/>
+    <w:next w:val="a"/>
+    <w:uiPriority w:val="39"/>
+    <w:unhideWhenUsed/>
+    <w:qFormat/>
+    <w:rsid w:val="002064E1"/>
+    <w:pPr>
+      <w:spacing w:line="259" w:lineRule="auto"/>
+      <w:jc w:val="left"/>
+      <w:outlineLvl w:val="9"/>
+    </w:pPr>
+    <w:rPr>
+      <w:rFonts w:asciiTheme="majorHAnsi" w:hAnsiTheme="majorHAnsi"/>
+      <w:b w:val="0"/>
+      <w:color w:val="2E74B5" w:themeColor="accent1" w:themeShade="BF"/>
+      <w:sz w:val="32"/>
+      <w:lang w:eastAsia="ru-RU"/>
+    </w:rPr>
+  </w:style>
+  <w:style w:type="paragraph" w:styleId="21">
+    <w:name w:val="toc 2"/>
+    <w:basedOn w:val="a"/>
+    <w:next w:val="a"/>
+    <w:autoRedefine/>
+    <w:uiPriority w:val="39"/>
+    <w:unhideWhenUsed/>
+    <w:rsid w:val="002064E1"/>
+    <w:pPr>
+      <w:spacing w:after="100"/>
+      <w:ind w:left="280"/>
+    </w:pPr>
   </w:style>
 </w:styles>
 </file>
@@ -1584,7 +2158,7 @@
 </file>
 
 <file path=customXml/itemProps1.xml><?xml version="1.0" encoding="utf-8"?>
-<ds:datastoreItem xmlns:ds="http://schemas.openxmlformats.org/officeDocument/2006/customXml" ds:itemID="{47315935-7F0C-4D40-9428-8B804A03FE8A}">
+<ds:datastoreItem xmlns:ds="http://schemas.openxmlformats.org/officeDocument/2006/customXml" ds:itemID="{9B2B6B47-7375-444C-AF54-9AC620231146}">
   <ds:schemaRefs>
     <ds:schemaRef ds:uri="http://schemas.openxmlformats.org/officeDocument/2006/bibliography"/>
   </ds:schemaRefs>

</xml_diff>